<commit_message>
fix(docs): replace Mega ATV report with corrected dates (21 Nov 2018–20 Mar 2019)
</commit_message>
<xml_diff>
--- a/docs/Project_3_Mega_ATV_Championship_Report.docx
+++ b/docs/Project_3_Mega_ATV_Championship_Report.docx
@@ -52,7 +52,25 @@
           <w:sz w:val="24"/>
           <w:szCs w:val="24"/>
         </w:rPr>
-        <w:t xml:space="preserve"> 18th March 2019 – 20th March 2019</w:t>
+        <w:t xml:space="preserve"> 21st</w:t>
+      </w:r>
+      <w:bookmarkStart w:id="0" w:name="_GoBack"/>
+      <w:bookmarkEnd w:id="0"/>
+      <w:r>
+        <w:rPr>
+          <w:rFonts w:ascii="Times New Roman" w:eastAsia="Times New Roman" w:hAnsi="Times New Roman" w:cs="Times New Roman"/>
+          <w:sz w:val="24"/>
+          <w:szCs w:val="24"/>
+        </w:rPr>
+        <w:t xml:space="preserve"> November 2018</w:t>
+      </w:r>
+      <w:r>
+        <w:rPr>
+          <w:rFonts w:ascii="Times New Roman" w:eastAsia="Times New Roman" w:hAnsi="Times New Roman" w:cs="Times New Roman"/>
+          <w:sz w:val="24"/>
+          <w:szCs w:val="24"/>
+        </w:rPr>
+        <w:t xml:space="preserve"> – 20th March 2019</w:t>
       </w:r>
       <w:r>
         <w:rPr>
@@ -1562,10 +1580,7 @@
         <w:t>, I am unable to share the AutoCAD or CATIA models used for the project. The design remains in active use under intellectual property protection.</w:t>
       </w:r>
     </w:p>
-    <w:p>
-      <w:bookmarkStart w:id="0" w:name="_GoBack"/>
-      <w:bookmarkEnd w:id="0"/>
-    </w:p>
+    <w:p/>
     <w:sectPr>
       <w:pgSz w:w="12240" w:h="15840"/>
       <w:pgMar w:top="1440" w:right="1440" w:bottom="1440" w:left="1440" w:header="720" w:footer="720" w:gutter="0"/>

</xml_diff>